<commit_message>
Avances en informe de tesoreria general
</commit_message>
<xml_diff>
--- a/UI/Doc's/Tesoreria/InformeTesoreriaGeneral.docx
+++ b/UI/Doc's/Tesoreria/InformeTesoreriaGeneral.docx
@@ -307,7 +307,19 @@
                 <w:szCs w:val="32"/>
                 <w:lang w:eastAsia="es-CO"/>
               </w:rPr>
-              <w:t xml:space="preserve">FONDO LOCAL </w:t>
+              <w:t>JUNTA</w:t>
+            </w:r>
+            <w:r>
+              <w:rPr>
+                <w:rFonts w:ascii="Agency FB" w:eastAsia="Times New Roman" w:hAnsi="Agency FB" w:cs="Calibri"/>
+                <w:b/>
+                <w:bCs/>
+                <w:color w:val="000000"/>
+                <w:sz w:val="32"/>
+                <w:szCs w:val="32"/>
+                <w:lang w:eastAsia="es-CO"/>
+              </w:rPr>
+              <w:t xml:space="preserve"> LOCAL </w:t>
             </w:r>
           </w:p>
         </w:tc>
@@ -349,67 +361,7 @@
                 <w:szCs w:val="32"/>
                 <w:lang w:eastAsia="es-CO"/>
               </w:rPr>
-              <w:t>Saldo del</w:t>
-            </w:r>
-            <w:r>
-              <w:rPr>
-                <w:rFonts w:ascii="Agency FB" w:eastAsia="Times New Roman" w:hAnsi="Agency FB" w:cs="Calibri"/>
-                <w:color w:val="000000"/>
-                <w:sz w:val="32"/>
-                <w:szCs w:val="32"/>
-                <w:lang w:eastAsia="es-CO"/>
-              </w:rPr>
-              <w:t xml:space="preserve"> </w:t>
-            </w:r>
-            <w:r>
-              <w:rPr>
-                <w:rFonts w:ascii="Agency FB" w:eastAsia="Times New Roman" w:hAnsi="Agency FB" w:cs="Calibri"/>
-                <w:color w:val="000000"/>
-                <w:sz w:val="32"/>
-                <w:szCs w:val="32"/>
-                <w:lang w:eastAsia="es-CO"/>
-              </w:rPr>
-              <w:t>año an</w:t>
-            </w:r>
-            <w:r>
-              <w:rPr>
-                <w:rFonts w:ascii="Agency FB" w:eastAsia="Times New Roman" w:hAnsi="Agency FB" w:cs="Calibri"/>
-                <w:color w:val="000000"/>
-                <w:sz w:val="32"/>
-                <w:szCs w:val="32"/>
-                <w:lang w:eastAsia="es-CO"/>
-              </w:rPr>
-              <w:t>t</w:t>
-            </w:r>
-            <w:r>
-              <w:rPr>
-                <w:rFonts w:ascii="Agency FB" w:eastAsia="Times New Roman" w:hAnsi="Agency FB" w:cs="Calibri"/>
-                <w:color w:val="000000"/>
-                <w:sz w:val="32"/>
-                <w:szCs w:val="32"/>
-                <w:lang w:eastAsia="es-CO"/>
-              </w:rPr>
-              <w:t>erior</w:t>
-            </w:r>
-            <w:r>
-              <w:rPr>
-                <w:rFonts w:ascii="Agency FB" w:eastAsia="Times New Roman" w:hAnsi="Agency FB" w:cs="Calibri"/>
-                <w:color w:val="000000"/>
-                <w:sz w:val="32"/>
-                <w:szCs w:val="32"/>
-                <w:lang w:eastAsia="es-CO"/>
-              </w:rPr>
-              <w:t xml:space="preserve"> </w:t>
-            </w:r>
-            <w:r>
-              <w:rPr>
-                <w:rFonts w:ascii="Agency FB" w:eastAsia="Times New Roman" w:hAnsi="Agency FB" w:cs="Calibri"/>
-                <w:color w:val="000000"/>
-                <w:sz w:val="32"/>
-                <w:szCs w:val="32"/>
-                <w:lang w:eastAsia="es-CO"/>
-              </w:rPr>
-              <w:t xml:space="preserve"> </w:t>
+              <w:t xml:space="preserve">Saldo del año anterior  </w:t>
             </w:r>
           </w:p>
         </w:tc>
@@ -1349,27 +1301,7 @@
                 <w:szCs w:val="32"/>
                 <w:lang w:eastAsia="es-CO"/>
               </w:rPr>
-              <w:t xml:space="preserve">Servicios </w:t>
-            </w:r>
-            <w:r>
-              <w:rPr>
-                <w:rFonts w:ascii="Agency FB" w:eastAsia="Times New Roman" w:hAnsi="Agency FB" w:cs="Calibri"/>
-                <w:color w:val="000000"/>
-                <w:sz w:val="32"/>
-                <w:szCs w:val="32"/>
-                <w:lang w:eastAsia="es-CO"/>
-              </w:rPr>
-              <w:t>públicos</w:t>
-            </w:r>
-            <w:r>
-              <w:rPr>
-                <w:rFonts w:ascii="Agency FB" w:eastAsia="Times New Roman" w:hAnsi="Agency FB" w:cs="Calibri"/>
-                <w:color w:val="000000"/>
-                <w:sz w:val="32"/>
-                <w:szCs w:val="32"/>
-                <w:lang w:eastAsia="es-CO"/>
-              </w:rPr>
-              <w:t xml:space="preserve"> </w:t>
+              <w:t xml:space="preserve">Servicios públicos </w:t>
             </w:r>
           </w:p>
         </w:tc>

</xml_diff>

<commit_message>
Ajustes de tesoreria ingresos y egresos
</commit_message>
<xml_diff>
--- a/UI/Doc's/Tesoreria/InformeTesoreriaGeneral.docx
+++ b/UI/Doc's/Tesoreria/InformeTesoreriaGeneral.docx
@@ -2155,6 +2155,18 @@
                 <w:szCs w:val="32"/>
                 <w:lang w:eastAsia="es-CO"/>
               </w:rPr>
+              <w:t xml:space="preserve">DAMAS </w:t>
+            </w:r>
+            <w:r>
+              <w:rPr>
+                <w:rFonts w:ascii="Agency FB" w:eastAsia="Times New Roman" w:hAnsi="Agency FB" w:cs="Calibri"/>
+                <w:b/>
+                <w:bCs/>
+                <w:color w:val="000000"/>
+                <w:sz w:val="32"/>
+                <w:szCs w:val="32"/>
+                <w:lang w:eastAsia="es-CO"/>
+              </w:rPr>
               <w:t>DORCAS</w:t>
             </w:r>
           </w:p>
@@ -3450,19 +3462,7 @@
                 <w:szCs w:val="32"/>
                 <w:lang w:eastAsia="es-CO"/>
               </w:rPr>
-              <w:t>T</w:t>
-            </w:r>
-            <w:r>
-              <w:rPr>
-                <w:rFonts w:ascii="Agency FB" w:eastAsia="Times New Roman" w:hAnsi="Agency FB" w:cs="Calibri"/>
-                <w:b/>
-                <w:bCs/>
-                <w:color w:val="000000"/>
-                <w:sz w:val="32"/>
-                <w:szCs w:val="32"/>
-                <w:lang w:eastAsia="es-CO"/>
-              </w:rPr>
-              <w:t>OTAL</w:t>
+              <w:t>TOTAL</w:t>
             </w:r>
           </w:p>
         </w:tc>
@@ -4974,43 +4974,7 @@
                 <w:szCs w:val="32"/>
                 <w:lang w:eastAsia="es-CO"/>
               </w:rPr>
-              <w:t>TOTAL, DE ESC</w:t>
-            </w:r>
-            <w:r>
-              <w:rPr>
-                <w:rFonts w:ascii="Agency FB" w:eastAsia="Times New Roman" w:hAnsi="Agency FB" w:cs="Calibri"/>
-                <w:b/>
-                <w:bCs/>
-                <w:color w:val="000000"/>
-                <w:sz w:val="32"/>
-                <w:szCs w:val="32"/>
-                <w:lang w:eastAsia="es-CO"/>
-              </w:rPr>
-              <w:t>UELA</w:t>
-            </w:r>
-            <w:r>
-              <w:rPr>
-                <w:rFonts w:ascii="Agency FB" w:eastAsia="Times New Roman" w:hAnsi="Agency FB" w:cs="Calibri"/>
-                <w:b/>
-                <w:bCs/>
-                <w:color w:val="000000"/>
-                <w:sz w:val="32"/>
-                <w:szCs w:val="32"/>
-                <w:lang w:eastAsia="es-CO"/>
-              </w:rPr>
-              <w:t xml:space="preserve"> DOM</w:t>
-            </w:r>
-            <w:r>
-              <w:rPr>
-                <w:rFonts w:ascii="Agency FB" w:eastAsia="Times New Roman" w:hAnsi="Agency FB" w:cs="Calibri"/>
-                <w:b/>
-                <w:bCs/>
-                <w:color w:val="000000"/>
-                <w:sz w:val="32"/>
-                <w:szCs w:val="32"/>
-                <w:lang w:eastAsia="es-CO"/>
-              </w:rPr>
-              <w:t>INICAL</w:t>
+              <w:t>TOTAL, DE ESCUELA DOMINICAL</w:t>
             </w:r>
           </w:p>
         </w:tc>
@@ -8071,31 +8035,7 @@
                 <w:szCs w:val="32"/>
                 <w:lang w:eastAsia="es-CO"/>
               </w:rPr>
-              <w:t>TOTAL, DE MÚSIC</w:t>
-            </w:r>
-            <w:r>
-              <w:rPr>
-                <w:rFonts w:ascii="Agency FB" w:eastAsia="Times New Roman" w:hAnsi="Agency FB" w:cs="Calibri"/>
-                <w:b/>
-                <w:bCs/>
-                <w:color w:val="000000"/>
-                <w:sz w:val="32"/>
-                <w:szCs w:val="32"/>
-                <w:lang w:eastAsia="es-CO"/>
-              </w:rPr>
-              <w:t>A</w:t>
-            </w:r>
-            <w:r>
-              <w:rPr>
-                <w:rFonts w:ascii="Agency FB" w:eastAsia="Times New Roman" w:hAnsi="Agency FB" w:cs="Calibri"/>
-                <w:b/>
-                <w:bCs/>
-                <w:color w:val="000000"/>
-                <w:sz w:val="32"/>
-                <w:szCs w:val="32"/>
-                <w:lang w:eastAsia="es-CO"/>
-              </w:rPr>
-              <w:t xml:space="preserve"> </w:t>
+              <w:t xml:space="preserve">TOTAL, DE MÚSICA </w:t>
             </w:r>
           </w:p>
         </w:tc>
@@ -9111,19 +9051,7 @@
                 <w:szCs w:val="32"/>
                 <w:lang w:eastAsia="es-CO"/>
               </w:rPr>
-              <w:t>TOTAL,</w:t>
-            </w:r>
-            <w:r>
-              <w:rPr>
-                <w:rFonts w:ascii="Agency FB" w:eastAsia="Times New Roman" w:hAnsi="Agency FB" w:cs="Calibri"/>
-                <w:b/>
-                <w:bCs/>
-                <w:color w:val="000000"/>
-                <w:sz w:val="32"/>
-                <w:szCs w:val="32"/>
-                <w:lang w:eastAsia="es-CO"/>
-              </w:rPr>
-              <w:t xml:space="preserve"> DE CABALLEROS </w:t>
+              <w:t xml:space="preserve">TOTAL, DE CABALLEROS </w:t>
             </w:r>
           </w:p>
         </w:tc>
@@ -12918,19 +12846,7 @@
                 <w:szCs w:val="32"/>
                 <w:lang w:eastAsia="es-CO"/>
               </w:rPr>
-              <w:t>TOTAL,</w:t>
-            </w:r>
-            <w:r>
-              <w:rPr>
-                <w:rFonts w:ascii="Agency FB" w:eastAsia="Times New Roman" w:hAnsi="Agency FB" w:cs="Calibri"/>
-                <w:b/>
-                <w:bCs/>
-                <w:color w:val="000000"/>
-                <w:sz w:val="32"/>
-                <w:szCs w:val="32"/>
-                <w:lang w:eastAsia="es-CO"/>
-              </w:rPr>
-              <w:t xml:space="preserve"> DE DAMAS JOVENES</w:t>
+              <w:t>TOTAL, DE DAMAS JOVENES</w:t>
             </w:r>
           </w:p>
         </w:tc>

</xml_diff>